<commit_message>
STDX and Chatbot files
</commit_message>
<xml_diff>
--- a/Sprint 1/AI AND CHATBOT/SALESFORCE DIRECTIONS - ChatBot.docx
+++ b/Sprint 1/AI AND CHATBOT/SALESFORCE DIRECTIONS - ChatBot.docx
@@ -4,21 +4,84 @@
   <w:body>
     <w:p>
       <w:pPr>
-        <w:rPr>
-          <w:rFonts w:ascii="Arial" w:hAnsi="Arial" w:cs="Arial"/>
-        </w:rPr>
-      </w:pPr>
+        <w:pStyle w:val="Ttulo"/>
+        <w:rPr>
+          <w:rFonts w:ascii="Arial" w:hAnsi="Arial" w:cs="Arial"/>
+        </w:rPr>
+      </w:pPr>
+      <w:r>
+        <w:rPr>
+          <w:rFonts w:ascii="Arial" w:hAnsi="Arial" w:cs="Arial"/>
+        </w:rPr>
+        <w:t>SALESFORCE DIRECTIONS</w:t>
+      </w:r>
+    </w:p>
+    <w:p>
+      <w:pPr>
+        <w:spacing w:after="0"/>
+        <w:rPr>
+          <w:rFonts w:ascii="Arial" w:hAnsi="Arial" w:cs="Arial"/>
+          <w:sz w:val="24"/>
+          <w:szCs w:val="24"/>
+        </w:rPr>
+      </w:pPr>
+      <w:r>
+        <w:rPr>
+          <w:rFonts w:ascii="Arial" w:hAnsi="Arial" w:cs="Arial"/>
+          <w:sz w:val="24"/>
+          <w:szCs w:val="24"/>
+        </w:rPr>
+        <w:t>Maurício Vieira Pereira - RM553748</w:t>
+      </w:r>
+    </w:p>
+    <w:p>
+      <w:pPr>
+        <w:spacing w:after="0"/>
+        <w:rPr>
+          <w:rFonts w:ascii="Arial" w:hAnsi="Arial" w:cs="Arial"/>
+          <w:sz w:val="24"/>
+          <w:szCs w:val="24"/>
+        </w:rPr>
+      </w:pPr>
+      <w:r>
+        <w:rPr>
+          <w:rFonts w:ascii="Arial" w:hAnsi="Arial" w:cs="Arial"/>
+          <w:sz w:val="24"/>
+          <w:szCs w:val="24"/>
+        </w:rPr>
+        <w:t>Luiz Otávio Leitão Silva - RM553542</w:t>
+      </w:r>
+    </w:p>
+    <w:p>
+      <w:pPr>
+        <w:spacing w:after="0"/>
+        <w:rPr>
+          <w:rFonts w:ascii="Arial" w:hAnsi="Arial" w:cs="Arial"/>
+          <w:sz w:val="24"/>
+          <w:szCs w:val="24"/>
+        </w:rPr>
+      </w:pPr>
+      <w:r>
+        <w:rPr>
+          <w:rFonts w:ascii="Arial" w:hAnsi="Arial" w:cs="Arial"/>
+          <w:sz w:val="24"/>
+          <w:szCs w:val="24"/>
+        </w:rPr>
+        <w:t>Pedro Donizete Fagundes - RM553391</w:t>
+      </w:r>
     </w:p>
     <w:p>
       <w:pPr>
         <w:pStyle w:val="Ttulo1"/>
         <w:rPr>
           <w:rFonts w:ascii="Arial" w:hAnsi="Arial" w:cs="Arial"/>
-        </w:rPr>
-      </w:pPr>
-      <w:r>
-        <w:rPr>
-          <w:rFonts w:ascii="Arial" w:hAnsi="Arial" w:cs="Arial"/>
+          <w:b/>
+        </w:rPr>
+      </w:pPr>
+      <w:r>
+        <w:rPr>
+          <w:rFonts w:ascii="Arial" w:hAnsi="Arial" w:cs="Arial"/>
+          <w:b/>
         </w:rPr>
         <w:t>Descrição Geral da Solução:</w:t>
       </w:r>
@@ -37,31 +100,7 @@
           <w:sz w:val="24"/>
           <w:szCs w:val="24"/>
         </w:rPr>
-        <w:t xml:space="preserve">O objetivo do projeto final é criar uma solução que melhore a acessibilidade na web, tornando </w:t>
-      </w:r>
-      <w:r>
-        <w:rPr>
-          <w:rFonts w:ascii="Arial" w:hAnsi="Arial" w:cs="Arial"/>
-          <w:sz w:val="24"/>
-          <w:szCs w:val="24"/>
-        </w:rPr>
-        <w:t>o portal da Salesforce</w:t>
-      </w:r>
-      <w:r>
-        <w:rPr>
-          <w:rFonts w:ascii="Arial" w:hAnsi="Arial" w:cs="Arial"/>
-          <w:sz w:val="24"/>
-          <w:szCs w:val="24"/>
-        </w:rPr>
-        <w:t xml:space="preserve"> mais inclusivo para pessoas com deficiências motoras. A solução visa permitir que esses usuários naveguem, interajam e acessem informações online de maneira eficaz, usando teclado</w:t>
-      </w:r>
-      <w:r>
-        <w:rPr>
-          <w:rFonts w:ascii="Arial" w:hAnsi="Arial" w:cs="Arial"/>
-          <w:sz w:val="24"/>
-          <w:szCs w:val="24"/>
-        </w:rPr>
-        <w:t xml:space="preserve"> (teclas de seta e “</w:t>
+        <w:t xml:space="preserve">O objetivo do projeto final é criar uma solução que melhore a acessibilidade na web, tornando o portal da </w:t>
       </w:r>
       <w:proofErr w:type="spellStart"/>
       <w:r>
@@ -70,6 +109,24 @@
           <w:sz w:val="24"/>
           <w:szCs w:val="24"/>
         </w:rPr>
+        <w:t>Salesforce</w:t>
+      </w:r>
+      <w:proofErr w:type="spellEnd"/>
+      <w:r>
+        <w:rPr>
+          <w:rFonts w:ascii="Arial" w:hAnsi="Arial" w:cs="Arial"/>
+          <w:sz w:val="24"/>
+          <w:szCs w:val="24"/>
+        </w:rPr>
+        <w:t xml:space="preserve"> mais inclusivo para pessoas com deficiências motoras. A solução visa permitir que esses usuários naveguem, interajam e acessem informações online de maneira eficaz, usando teclado (teclas de seta e “</w:t>
+      </w:r>
+      <w:proofErr w:type="spellStart"/>
+      <w:r>
+        <w:rPr>
+          <w:rFonts w:ascii="Arial" w:hAnsi="Arial" w:cs="Arial"/>
+          <w:sz w:val="24"/>
+          <w:szCs w:val="24"/>
+        </w:rPr>
         <w:t>Enter</w:t>
       </w:r>
       <w:proofErr w:type="spellEnd"/>
@@ -87,17 +144,28 @@
           <w:sz w:val="24"/>
           <w:szCs w:val="24"/>
         </w:rPr>
-        <w:t xml:space="preserve"> ou dispositivos de assistência.</w:t>
-      </w:r>
-    </w:p>
-    <w:p>
-      <w:pPr>
-        <w:rPr>
-          <w:rFonts w:ascii="Arial" w:hAnsi="Arial" w:cs="Arial"/>
-          <w:sz w:val="24"/>
-          <w:szCs w:val="24"/>
-        </w:rPr>
-      </w:pPr>
+        <w:t xml:space="preserve"> ou dispositivos de assistência, além de possuir um </w:t>
+      </w:r>
+      <w:proofErr w:type="spellStart"/>
+      <w:r>
+        <w:rPr>
+          <w:rFonts w:ascii="Arial" w:hAnsi="Arial" w:cs="Arial"/>
+          <w:sz w:val="24"/>
+          <w:szCs w:val="24"/>
+        </w:rPr>
+        <w:t>ChatBot</w:t>
+      </w:r>
+      <w:proofErr w:type="spellEnd"/>
+      <w:r>
+        <w:rPr>
+          <w:rFonts w:ascii="Arial" w:hAnsi="Arial" w:cs="Arial"/>
+          <w:sz w:val="24"/>
+          <w:szCs w:val="24"/>
+        </w:rPr>
+        <w:t xml:space="preserve"> que possa auxiliar usuários que estejam com algum tipo de dificuldade ou dúvida em utilizar o site.</w:t>
+      </w:r>
+      <w:bookmarkStart w:id="0" w:name="_GoBack"/>
+      <w:bookmarkEnd w:id="0"/>
     </w:p>
     <w:p>
       <w:pPr>
@@ -124,13 +192,7 @@
         <w:rPr>
           <w:rFonts w:ascii="Arial" w:hAnsi="Arial" w:cs="Arial"/>
         </w:rPr>
-        <w:t>Login acessível</w:t>
-      </w:r>
-      <w:r>
-        <w:rPr>
-          <w:rFonts w:ascii="Arial" w:hAnsi="Arial" w:cs="Arial"/>
-        </w:rPr>
-        <w:t>:</w:t>
+        <w:t>Login acessível:</w:t>
       </w:r>
     </w:p>
     <w:p>
@@ -454,6 +516,7 @@
         <w:rPr>
           <w:rFonts w:ascii="Arial" w:hAnsi="Arial" w:cs="Arial"/>
         </w:rPr>
+        <w:lastRenderedPageBreak/>
         <w:t>Comandos de Acessibilidade por Teclado:</w:t>
       </w:r>
     </w:p>
@@ -505,7 +568,6 @@
           <w:sz w:val="24"/>
           <w:szCs w:val="24"/>
         </w:rPr>
-        <w:lastRenderedPageBreak/>
         <w:t>"Navegação por teclado, como funciona?"</w:t>
       </w:r>
     </w:p>
@@ -1199,13 +1261,7 @@
         <w:rPr>
           <w:rFonts w:ascii="Arial" w:hAnsi="Arial" w:cs="Arial"/>
         </w:rPr>
-        <w:t>Caso 1</w:t>
-      </w:r>
-      <w:r>
-        <w:rPr>
-          <w:rFonts w:ascii="Arial" w:hAnsi="Arial" w:cs="Arial"/>
-        </w:rPr>
-        <w:t>: Maria - Usuária da Salesforce</w:t>
+        <w:t>Caso 1: Maria - Usuária da Salesforce</w:t>
       </w:r>
     </w:p>
     <w:p>
@@ -1264,40 +1320,24 @@
           <w:rFonts w:ascii="Arial" w:hAnsi="Arial" w:cs="Arial"/>
         </w:rPr>
         <w:lastRenderedPageBreak/>
-        <w:t>Caso 2</w:t>
-      </w:r>
-      <w:r>
-        <w:rPr>
-          <w:rFonts w:ascii="Arial" w:hAnsi="Arial" w:cs="Arial"/>
-        </w:rPr>
-        <w:t>: Carla - Usuária Final da Salesforce</w:t>
-      </w:r>
-    </w:p>
-    <w:p>
-      <w:pPr>
-        <w:rPr>
-          <w:rFonts w:ascii="Arial" w:hAnsi="Arial" w:cs="Arial"/>
-          <w:sz w:val="24"/>
-          <w:szCs w:val="24"/>
-        </w:rPr>
-      </w:pPr>
-      <w:r>
-        <w:rPr>
-          <w:rFonts w:ascii="Arial" w:hAnsi="Arial" w:cs="Arial"/>
-          <w:sz w:val="24"/>
-          <w:szCs w:val="24"/>
-        </w:rPr>
-        <w:t xml:space="preserve">Carla é uma funcionária da organização de André e usa o novo portal da Salesforce para acessar informações importantes e executar tarefas diárias. Ela tem uma deficiência motora que afeta sua habilidade de usar um mouse. Carla deseja saber como personalizar </w:t>
-      </w:r>
-      <w:bookmarkStart w:id="0" w:name="_GoBack"/>
-      <w:bookmarkEnd w:id="0"/>
-      <w:r>
-        <w:rPr>
-          <w:rFonts w:ascii="Arial" w:hAnsi="Arial" w:cs="Arial"/>
-          <w:sz w:val="24"/>
-          <w:szCs w:val="24"/>
-        </w:rPr>
-        <w:t>a interface do portal para atender às suas necessidades de acessibilidade.</w:t>
+        <w:t>Caso 2: Carla - Usuária Final da Salesforce</w:t>
+      </w:r>
+    </w:p>
+    <w:p>
+      <w:pPr>
+        <w:rPr>
+          <w:rFonts w:ascii="Arial" w:hAnsi="Arial" w:cs="Arial"/>
+          <w:sz w:val="24"/>
+          <w:szCs w:val="24"/>
+        </w:rPr>
+      </w:pPr>
+      <w:r>
+        <w:rPr>
+          <w:rFonts w:ascii="Arial" w:hAnsi="Arial" w:cs="Arial"/>
+          <w:sz w:val="24"/>
+          <w:szCs w:val="24"/>
+        </w:rPr>
+        <w:t>Carla é uma funcionária da organização de André e usa o novo portal da Salesforce para acessar informações importantes e executar tarefas diárias. Ela tem uma deficiência motora que afeta sua habilidade de usar um mouse. Carla deseja saber como personalizar a interface do portal para atender às suas necessidades de acessibilidade.</w:t>
       </w:r>
     </w:p>
     <w:sectPr>
@@ -1828,6 +1868,49 @@
       <w:szCs w:val="26"/>
     </w:rPr>
   </w:style>
+  <w:style w:type="paragraph" w:styleId="Ttulo">
+    <w:name w:val="Title"/>
+    <w:basedOn w:val="Normal"/>
+    <w:next w:val="Normal"/>
+    <w:link w:val="TtuloChar"/>
+    <w:uiPriority w:val="10"/>
+    <w:qFormat/>
+    <w:rsid w:val="00275D36"/>
+    <w:pPr>
+      <w:spacing w:after="0" w:line="240" w:lineRule="auto"/>
+      <w:contextualSpacing/>
+    </w:pPr>
+    <w:rPr>
+      <w:rFonts w:asciiTheme="majorHAnsi" w:eastAsiaTheme="majorEastAsia" w:hAnsiTheme="majorHAnsi" w:cstheme="majorBidi"/>
+      <w:spacing w:val="-10"/>
+      <w:kern w:val="28"/>
+      <w:sz w:val="56"/>
+      <w:szCs w:val="56"/>
+    </w:rPr>
+  </w:style>
+  <w:style w:type="character" w:customStyle="1" w:styleId="TtuloChar">
+    <w:name w:val="Título Char"/>
+    <w:basedOn w:val="Fontepargpadro"/>
+    <w:link w:val="Ttulo"/>
+    <w:uiPriority w:val="10"/>
+    <w:rsid w:val="00275D36"/>
+    <w:rPr>
+      <w:rFonts w:asciiTheme="majorHAnsi" w:eastAsiaTheme="majorEastAsia" w:hAnsiTheme="majorHAnsi" w:cstheme="majorBidi"/>
+      <w:spacing w:val="-10"/>
+      <w:kern w:val="28"/>
+      <w:sz w:val="56"/>
+      <w:szCs w:val="56"/>
+    </w:rPr>
+  </w:style>
+  <w:style w:type="paragraph" w:styleId="SemEspaamento">
+    <w:name w:val="No Spacing"/>
+    <w:uiPriority w:val="1"/>
+    <w:qFormat/>
+    <w:rsid w:val="00275D36"/>
+    <w:pPr>
+      <w:spacing w:after="0" w:line="240" w:lineRule="auto"/>
+    </w:pPr>
+  </w:style>
 </w:styles>
 </file>
 

</xml_diff>